<commit_message>
criação dos produtos do cardápio
</commit_message>
<xml_diff>
--- a/docs/1 LB Cadastro de Cardápio.docx
+++ b/docs/1 LB Cadastro de Cardápio.docx
@@ -150,21 +150,7 @@
         <w:rPr>
           <w:lang w:val="pt-BR"/>
         </w:rPr>
-        <w:t xml:space="preserve"> seus códigos e ingredientes. Este cardápio pode ser acessado tanto pelo cliente como pela atendente para realizar pedidos. Para realização do cardápio será especificado um diagrama de classes e mais importante será definido um diagrama Entidade Relacionamento. Além disso um cardápio já será imputado no sistema para ser utilizado como base para eventuais testes do cardápio. Este cardápio foi baseado no cardápio da pizzaria “</w:t>
-      </w:r>
-      <w:proofErr w:type="spellStart"/>
-      <w:r>
-        <w:rPr>
-          <w:lang w:val="pt-BR"/>
-        </w:rPr>
-        <w:t>ChefPizza</w:t>
-      </w:r>
-      <w:proofErr w:type="spellEnd"/>
-      <w:r>
-        <w:rPr>
-          <w:lang w:val="pt-BR"/>
-        </w:rPr>
-        <w:t xml:space="preserve">”. </w:t>
+        <w:t xml:space="preserve"> seus códigos e ingredientes. Este cardápio pode ser acessado tanto pelo cliente como pela atendente para realizar pedidos. Para realização do cardápio será especificado um diagrama de classes e mais importante será definido um diagrama Entidade Relacionamento. Além disso um cardápio já será imputado no sistema para ser utilizado como base para eventuais testes do cardápio. Este cardápio foi baseado no cardápio da pizzaria “ChefPizza”. </w:t>
       </w:r>
     </w:p>
     <w:p>
@@ -295,7 +281,7 @@
         <mc:AlternateContent>
           <mc:Choice Requires="wps">
             <w:drawing>
-              <wp:anchor distT="0" distB="0" distL="114300" distR="114300" simplePos="0" relativeHeight="251659264" behindDoc="0" locked="0" layoutInCell="1" allowOverlap="1">
+              <wp:anchor distT="0" distB="0" distL="114300" distR="114300" simplePos="0" relativeHeight="251659264" behindDoc="0" locked="0" layoutInCell="1" allowOverlap="1" wp14:anchorId="5F50B790" wp14:editId="369EF870">
                 <wp:simplePos x="0" y="0"/>
                 <wp:positionH relativeFrom="column">
                   <wp:posOffset>2400300</wp:posOffset>
@@ -372,10 +358,10 @@
           <w:szCs w:val="40"/>
         </w:rPr>
         <w:drawing>
-          <wp:inline distT="0" distB="0" distL="0" distR="0">
+          <wp:inline distT="0" distB="0" distL="0" distR="0" wp14:anchorId="0BADB476" wp14:editId="21F0C931">
             <wp:extent cx="5486400" cy="2980055"/>
             <wp:effectExtent l="0" t="0" r="0" b="0"/>
-            <wp:docPr id="4" name="Picture 4"/>
+            <wp:docPr id="1" name="Picture 1"/>
             <wp:cNvGraphicFramePr>
               <a:graphicFrameLocks xmlns:a="http://schemas.openxmlformats.org/drawingml/2006/main" noChangeAspect="1"/>
             </wp:cNvGraphicFramePr>
@@ -448,6 +434,48 @@
       <w:pPr>
         <w:rPr>
           <w:b/>
+          <w:sz w:val="36"/>
+          <w:szCs w:val="36"/>
+          <w:lang w:val="pt-BR"/>
+        </w:rPr>
+      </w:pPr>
+      <w:r>
+        <w:rPr>
+          <w:b/>
+          <w:sz w:val="36"/>
+          <w:szCs w:val="36"/>
+          <w:lang w:val="pt-BR"/>
+        </w:rPr>
+        <w:lastRenderedPageBreak/>
+        <w:t>Estrutura do Banco de Dados ER</w:t>
+      </w:r>
+    </w:p>
+    <w:p>
+      <w:pPr>
+        <w:rPr>
+          <w:b/>
+          <w:sz w:val="36"/>
+          <w:szCs w:val="36"/>
+          <w:lang w:val="pt-BR"/>
+        </w:rPr>
+      </w:pPr>
+    </w:p>
+    <w:p>
+      <w:pPr>
+        <w:rPr>
+          <w:b/>
+          <w:sz w:val="36"/>
+          <w:szCs w:val="36"/>
+          <w:lang w:val="pt-BR"/>
+        </w:rPr>
+      </w:pPr>
+      <w:bookmarkStart w:id="0" w:name="_GoBack"/>
+      <w:bookmarkEnd w:id="0"/>
+    </w:p>
+    <w:p>
+      <w:pPr>
+        <w:rPr>
+          <w:b/>
           <w:sz w:val="40"/>
           <w:szCs w:val="40"/>
           <w:lang w:val="pt-BR"/>
@@ -480,19 +508,8 @@
           <w:szCs w:val="36"/>
           <w:lang w:val="pt-BR"/>
         </w:rPr>
-        <w:t xml:space="preserve">Base de dados do Cardápio da Pizzaria </w:t>
+        <w:t>Base de dados do Cardápio da Pizzaria CooPizza</w:t>
       </w:r>
-      <w:proofErr w:type="spellStart"/>
-      <w:r>
-        <w:rPr>
-          <w:b/>
-          <w:sz w:val="36"/>
-          <w:szCs w:val="36"/>
-          <w:lang w:val="pt-BR"/>
-        </w:rPr>
-        <w:t>CooPizza</w:t>
-      </w:r>
-      <w:proofErr w:type="spellEnd"/>
     </w:p>
     <w:p>
       <w:pPr>
@@ -501,53 +518,12 @@
           <w:color w:val="000000"/>
         </w:rPr>
       </w:pPr>
-      <w:proofErr w:type="spellStart"/>
       <w:r>
         <w:rPr>
           <w:rFonts w:ascii="Calibri" w:eastAsia="Times New Roman" w:hAnsi="Calibri" w:cs="Times New Roman"/>
           <w:color w:val="000000"/>
         </w:rPr>
-        <w:t>Cardápio</w:t>
-      </w:r>
-      <w:proofErr w:type="spellEnd"/>
-      <w:r>
-        <w:rPr>
-          <w:rFonts w:ascii="Calibri" w:eastAsia="Times New Roman" w:hAnsi="Calibri" w:cs="Times New Roman"/>
-          <w:color w:val="000000"/>
-        </w:rPr>
-        <w:t xml:space="preserve"> </w:t>
-      </w:r>
-      <w:proofErr w:type="spellStart"/>
-      <w:r>
-        <w:rPr>
-          <w:rFonts w:ascii="Calibri" w:eastAsia="Times New Roman" w:hAnsi="Calibri" w:cs="Times New Roman"/>
-          <w:color w:val="000000"/>
-        </w:rPr>
-        <w:t>baseado</w:t>
-      </w:r>
-      <w:proofErr w:type="spellEnd"/>
-      <w:r>
-        <w:rPr>
-          <w:rFonts w:ascii="Calibri" w:eastAsia="Times New Roman" w:hAnsi="Calibri" w:cs="Times New Roman"/>
-          <w:color w:val="000000"/>
-        </w:rPr>
-        <w:t xml:space="preserve"> </w:t>
-      </w:r>
-      <w:proofErr w:type="spellStart"/>
-      <w:r>
-        <w:rPr>
-          <w:rFonts w:ascii="Calibri" w:eastAsia="Times New Roman" w:hAnsi="Calibri" w:cs="Times New Roman"/>
-          <w:color w:val="000000"/>
-        </w:rPr>
-        <w:t>em</w:t>
-      </w:r>
-      <w:proofErr w:type="spellEnd"/>
-      <w:r>
-        <w:rPr>
-          <w:rFonts w:ascii="Calibri" w:eastAsia="Times New Roman" w:hAnsi="Calibri" w:cs="Times New Roman"/>
-          <w:color w:val="000000"/>
-        </w:rPr>
-        <w:t>:</w:t>
+        <w:t>Cardápio baseado em:</w:t>
       </w:r>
       <w:r>
         <w:rPr>
@@ -611,8 +587,6 @@
                 <w:color w:val="000000"/>
               </w:rPr>
             </w:pPr>
-            <w:proofErr w:type="spellStart"/>
-            <w:proofErr w:type="gramStart"/>
             <w:r>
               <w:rPr>
                 <w:rFonts w:ascii="Calibri" w:eastAsia="Times New Roman" w:hAnsi="Calibri" w:cs="Times New Roman"/>
@@ -620,8 +594,6 @@
               </w:rPr>
               <w:t>codigo</w:t>
             </w:r>
-            <w:proofErr w:type="spellEnd"/>
-            <w:proofErr w:type="gramEnd"/>
           </w:p>
         </w:tc>
         <w:tc>
@@ -645,7 +617,6 @@
                 <w:color w:val="000000"/>
               </w:rPr>
             </w:pPr>
-            <w:proofErr w:type="gramStart"/>
             <w:r>
               <w:rPr>
                 <w:rFonts w:ascii="Calibri" w:eastAsia="Times New Roman" w:hAnsi="Calibri" w:cs="Times New Roman"/>
@@ -653,7 +624,6 @@
               </w:rPr>
               <w:t>pizza</w:t>
             </w:r>
-            <w:proofErr w:type="gramEnd"/>
           </w:p>
         </w:tc>
         <w:tc>
@@ -700,8 +670,6 @@
                 <w:color w:val="000000"/>
               </w:rPr>
             </w:pPr>
-            <w:proofErr w:type="spellStart"/>
-            <w:proofErr w:type="gramStart"/>
             <w:r>
               <w:rPr>
                 <w:rFonts w:ascii="Calibri" w:eastAsia="Times New Roman" w:hAnsi="Calibri" w:cs="Times New Roman"/>
@@ -709,8 +677,6 @@
               </w:rPr>
               <w:t>produtos</w:t>
             </w:r>
-            <w:proofErr w:type="spellEnd"/>
-            <w:proofErr w:type="gramEnd"/>
           </w:p>
         </w:tc>
       </w:tr>
@@ -770,8 +736,6 @@
                 <w:color w:val="000000"/>
               </w:rPr>
             </w:pPr>
-            <w:proofErr w:type="spellStart"/>
-            <w:proofErr w:type="gramStart"/>
             <w:r>
               <w:rPr>
                 <w:rFonts w:ascii="Calibri" w:eastAsia="Times New Roman" w:hAnsi="Calibri" w:cs="Times New Roman"/>
@@ -779,8 +743,6 @@
               </w:rPr>
               <w:t>atum</w:t>
             </w:r>
-            <w:proofErr w:type="spellEnd"/>
-            <w:proofErr w:type="gramEnd"/>
           </w:p>
         </w:tc>
         <w:tc>
@@ -827,8 +789,6 @@
                 <w:color w:val="000000"/>
               </w:rPr>
             </w:pPr>
-            <w:proofErr w:type="spellStart"/>
-            <w:proofErr w:type="gramStart"/>
             <w:r>
               <w:rPr>
                 <w:rFonts w:ascii="Calibri" w:eastAsia="Times New Roman" w:hAnsi="Calibri" w:cs="Times New Roman"/>
@@ -836,8 +796,6 @@
               </w:rPr>
               <w:t>atum</w:t>
             </w:r>
-            <w:proofErr w:type="spellEnd"/>
-            <w:proofErr w:type="gramEnd"/>
           </w:p>
         </w:tc>
       </w:tr>
@@ -897,8 +855,6 @@
                 <w:color w:val="000000"/>
               </w:rPr>
             </w:pPr>
-            <w:proofErr w:type="spellStart"/>
-            <w:proofErr w:type="gramStart"/>
             <w:r>
               <w:rPr>
                 <w:rFonts w:ascii="Calibri" w:eastAsia="Times New Roman" w:hAnsi="Calibri" w:cs="Times New Roman"/>
@@ -906,8 +862,6 @@
               </w:rPr>
               <w:t>alhoFrito</w:t>
             </w:r>
-            <w:proofErr w:type="spellEnd"/>
-            <w:proofErr w:type="gramEnd"/>
           </w:p>
         </w:tc>
         <w:tc>
@@ -954,8 +908,6 @@
                 <w:color w:val="000000"/>
               </w:rPr>
             </w:pPr>
-            <w:proofErr w:type="spellStart"/>
-            <w:proofErr w:type="gramStart"/>
             <w:r>
               <w:rPr>
                 <w:rFonts w:ascii="Calibri" w:eastAsia="Times New Roman" w:hAnsi="Calibri" w:cs="Times New Roman"/>
@@ -963,8 +915,6 @@
               </w:rPr>
               <w:t>azeitonas</w:t>
             </w:r>
-            <w:proofErr w:type="spellEnd"/>
-            <w:proofErr w:type="gramEnd"/>
           </w:p>
         </w:tc>
       </w:tr>
@@ -1024,8 +974,6 @@
                 <w:color w:val="000000"/>
               </w:rPr>
             </w:pPr>
-            <w:proofErr w:type="spellStart"/>
-            <w:proofErr w:type="gramStart"/>
             <w:r>
               <w:rPr>
                 <w:rFonts w:ascii="Calibri" w:eastAsia="Times New Roman" w:hAnsi="Calibri" w:cs="Times New Roman"/>
@@ -1033,8 +981,6 @@
               </w:rPr>
               <w:t>brocolis</w:t>
             </w:r>
-            <w:proofErr w:type="spellEnd"/>
-            <w:proofErr w:type="gramEnd"/>
           </w:p>
         </w:tc>
         <w:tc>
@@ -1081,8 +1027,6 @@
                 <w:color w:val="000000"/>
               </w:rPr>
             </w:pPr>
-            <w:proofErr w:type="spellStart"/>
-            <w:proofErr w:type="gramStart"/>
             <w:r>
               <w:rPr>
                 <w:rFonts w:ascii="Calibri" w:eastAsia="Times New Roman" w:hAnsi="Calibri" w:cs="Times New Roman"/>
@@ -1090,8 +1034,6 @@
               </w:rPr>
               <w:t>alho</w:t>
             </w:r>
-            <w:proofErr w:type="spellEnd"/>
-            <w:proofErr w:type="gramEnd"/>
           </w:p>
         </w:tc>
       </w:tr>
@@ -1151,8 +1093,6 @@
                 <w:color w:val="000000"/>
               </w:rPr>
             </w:pPr>
-            <w:proofErr w:type="spellStart"/>
-            <w:proofErr w:type="gramStart"/>
             <w:r>
               <w:rPr>
                 <w:rFonts w:ascii="Calibri" w:eastAsia="Times New Roman" w:hAnsi="Calibri" w:cs="Times New Roman"/>
@@ -1160,8 +1100,6 @@
               </w:rPr>
               <w:t>brocolisTomateSeco</w:t>
             </w:r>
-            <w:proofErr w:type="spellEnd"/>
-            <w:proofErr w:type="gramEnd"/>
           </w:p>
         </w:tc>
         <w:tc>
@@ -1208,8 +1146,6 @@
                 <w:color w:val="000000"/>
               </w:rPr>
             </w:pPr>
-            <w:proofErr w:type="spellStart"/>
-            <w:proofErr w:type="gramStart"/>
             <w:r>
               <w:rPr>
                 <w:rFonts w:ascii="Calibri" w:eastAsia="Times New Roman" w:hAnsi="Calibri" w:cs="Times New Roman"/>
@@ -1217,8 +1153,6 @@
               </w:rPr>
               <w:t>aliche</w:t>
             </w:r>
-            <w:proofErr w:type="spellEnd"/>
-            <w:proofErr w:type="gramEnd"/>
           </w:p>
         </w:tc>
       </w:tr>
@@ -1278,7 +1212,6 @@
                 <w:color w:val="000000"/>
               </w:rPr>
             </w:pPr>
-            <w:proofErr w:type="gramStart"/>
             <w:r>
               <w:rPr>
                 <w:rFonts w:ascii="Calibri" w:eastAsia="Times New Roman" w:hAnsi="Calibri" w:cs="Times New Roman"/>
@@ -1286,7 +1219,6 @@
               </w:rPr>
               <w:t>bacon</w:t>
             </w:r>
-            <w:proofErr w:type="gramEnd"/>
           </w:p>
         </w:tc>
         <w:tc>
@@ -1333,8 +1265,6 @@
                 <w:color w:val="000000"/>
               </w:rPr>
             </w:pPr>
-            <w:proofErr w:type="spellStart"/>
-            <w:proofErr w:type="gramStart"/>
             <w:r>
               <w:rPr>
                 <w:rFonts w:ascii="Calibri" w:eastAsia="Times New Roman" w:hAnsi="Calibri" w:cs="Times New Roman"/>
@@ -1342,8 +1272,6 @@
               </w:rPr>
               <w:t>brocolis</w:t>
             </w:r>
-            <w:proofErr w:type="spellEnd"/>
-            <w:proofErr w:type="gramEnd"/>
           </w:p>
         </w:tc>
       </w:tr>
@@ -1403,8 +1331,6 @@
                 <w:color w:val="000000"/>
               </w:rPr>
             </w:pPr>
-            <w:proofErr w:type="spellStart"/>
-            <w:proofErr w:type="gramStart"/>
             <w:r>
               <w:rPr>
                 <w:rFonts w:ascii="Calibri" w:eastAsia="Times New Roman" w:hAnsi="Calibri" w:cs="Times New Roman"/>
@@ -1412,8 +1338,6 @@
               </w:rPr>
               <w:t>brasileira</w:t>
             </w:r>
-            <w:proofErr w:type="spellEnd"/>
-            <w:proofErr w:type="gramEnd"/>
           </w:p>
         </w:tc>
         <w:tc>
@@ -1460,7 +1384,6 @@
                 <w:color w:val="000000"/>
               </w:rPr>
             </w:pPr>
-            <w:proofErr w:type="gramStart"/>
             <w:r>
               <w:rPr>
                 <w:rFonts w:ascii="Calibri" w:eastAsia="Times New Roman" w:hAnsi="Calibri" w:cs="Times New Roman"/>
@@ -1468,7 +1391,6 @@
               </w:rPr>
               <w:t>bacon</w:t>
             </w:r>
-            <w:proofErr w:type="gramEnd"/>
           </w:p>
         </w:tc>
       </w:tr>
@@ -1528,7 +1450,6 @@
                 <w:color w:val="000000"/>
               </w:rPr>
             </w:pPr>
-            <w:proofErr w:type="gramStart"/>
             <w:r>
               <w:rPr>
                 <w:rFonts w:ascii="Calibri" w:eastAsia="Times New Roman" w:hAnsi="Calibri" w:cs="Times New Roman"/>
@@ -1536,7 +1457,6 @@
               </w:rPr>
               <w:t>champignon</w:t>
             </w:r>
-            <w:proofErr w:type="gramEnd"/>
           </w:p>
         </w:tc>
         <w:tc>
@@ -1583,7 +1503,6 @@
                 <w:color w:val="000000"/>
               </w:rPr>
             </w:pPr>
-            <w:proofErr w:type="gramStart"/>
             <w:r>
               <w:rPr>
                 <w:rFonts w:ascii="Calibri" w:eastAsia="Times New Roman" w:hAnsi="Calibri" w:cs="Times New Roman"/>
@@ -1591,7 +1510,6 @@
               </w:rPr>
               <w:t>banana</w:t>
             </w:r>
-            <w:proofErr w:type="gramEnd"/>
           </w:p>
         </w:tc>
       </w:tr>
@@ -1651,7 +1569,6 @@
                 <w:color w:val="000000"/>
               </w:rPr>
             </w:pPr>
-            <w:proofErr w:type="gramStart"/>
             <w:r>
               <w:rPr>
                 <w:rFonts w:ascii="Calibri" w:eastAsia="Times New Roman" w:hAnsi="Calibri" w:cs="Times New Roman"/>
@@ -1659,7 +1576,6 @@
               </w:rPr>
               <w:t>queijos5</w:t>
             </w:r>
-            <w:proofErr w:type="gramEnd"/>
           </w:p>
         </w:tc>
         <w:tc>
@@ -1706,8 +1622,6 @@
                 <w:color w:val="000000"/>
               </w:rPr>
             </w:pPr>
-            <w:proofErr w:type="spellStart"/>
-            <w:proofErr w:type="gramStart"/>
             <w:r>
               <w:rPr>
                 <w:rFonts w:ascii="Calibri" w:eastAsia="Times New Roman" w:hAnsi="Calibri" w:cs="Times New Roman"/>
@@ -1715,8 +1629,6 @@
               </w:rPr>
               <w:t>batataPalha</w:t>
             </w:r>
-            <w:proofErr w:type="spellEnd"/>
-            <w:proofErr w:type="gramEnd"/>
           </w:p>
         </w:tc>
       </w:tr>
@@ -1776,8 +1688,6 @@
                 <w:color w:val="000000"/>
               </w:rPr>
             </w:pPr>
-            <w:proofErr w:type="spellStart"/>
-            <w:proofErr w:type="gramStart"/>
             <w:r>
               <w:rPr>
                 <w:rFonts w:ascii="Calibri" w:eastAsia="Times New Roman" w:hAnsi="Calibri" w:cs="Times New Roman"/>
@@ -1785,8 +1695,6 @@
               </w:rPr>
               <w:t>calabresaEspecial</w:t>
             </w:r>
-            <w:proofErr w:type="spellEnd"/>
-            <w:proofErr w:type="gramEnd"/>
           </w:p>
         </w:tc>
         <w:tc>
@@ -1833,8 +1741,6 @@
                 <w:color w:val="000000"/>
               </w:rPr>
             </w:pPr>
-            <w:proofErr w:type="spellStart"/>
-            <w:proofErr w:type="gramStart"/>
             <w:r>
               <w:rPr>
                 <w:rFonts w:ascii="Calibri" w:eastAsia="Times New Roman" w:hAnsi="Calibri" w:cs="Times New Roman"/>
@@ -1842,8 +1748,6 @@
               </w:rPr>
               <w:t>cebola</w:t>
             </w:r>
-            <w:proofErr w:type="spellEnd"/>
-            <w:proofErr w:type="gramEnd"/>
           </w:p>
         </w:tc>
       </w:tr>
@@ -1903,8 +1807,6 @@
                 <w:color w:val="000000"/>
               </w:rPr>
             </w:pPr>
-            <w:proofErr w:type="spellStart"/>
-            <w:proofErr w:type="gramStart"/>
             <w:r>
               <w:rPr>
                 <w:rFonts w:ascii="Calibri" w:eastAsia="Times New Roman" w:hAnsi="Calibri" w:cs="Times New Roman"/>
@@ -1912,8 +1814,6 @@
               </w:rPr>
               <w:t>calabresaCatupiry</w:t>
             </w:r>
-            <w:proofErr w:type="spellEnd"/>
-            <w:proofErr w:type="gramEnd"/>
           </w:p>
         </w:tc>
         <w:tc>
@@ -1960,8 +1860,6 @@
                 <w:color w:val="000000"/>
               </w:rPr>
             </w:pPr>
-            <w:proofErr w:type="spellStart"/>
-            <w:proofErr w:type="gramStart"/>
             <w:r>
               <w:rPr>
                 <w:rFonts w:ascii="Calibri" w:eastAsia="Times New Roman" w:hAnsi="Calibri" w:cs="Times New Roman"/>
@@ -1969,8 +1867,6 @@
               </w:rPr>
               <w:t>catupiry</w:t>
             </w:r>
-            <w:proofErr w:type="spellEnd"/>
-            <w:proofErr w:type="gramEnd"/>
           </w:p>
         </w:tc>
       </w:tr>
@@ -2030,8 +1926,6 @@
                 <w:color w:val="000000"/>
               </w:rPr>
             </w:pPr>
-            <w:proofErr w:type="spellStart"/>
-            <w:proofErr w:type="gramStart"/>
             <w:r>
               <w:rPr>
                 <w:rFonts w:ascii="Calibri" w:eastAsia="Times New Roman" w:hAnsi="Calibri" w:cs="Times New Roman"/>
@@ -2039,8 +1933,6 @@
               </w:rPr>
               <w:t>catupiry</w:t>
             </w:r>
-            <w:proofErr w:type="spellEnd"/>
-            <w:proofErr w:type="gramEnd"/>
           </w:p>
         </w:tc>
         <w:tc>
@@ -2087,8 +1979,6 @@
                 <w:color w:val="000000"/>
               </w:rPr>
             </w:pPr>
-            <w:proofErr w:type="spellStart"/>
-            <w:proofErr w:type="gramStart"/>
             <w:r>
               <w:rPr>
                 <w:rFonts w:ascii="Calibri" w:eastAsia="Times New Roman" w:hAnsi="Calibri" w:cs="Times New Roman"/>
@@ -2096,8 +1986,6 @@
               </w:rPr>
               <w:t>calabresa</w:t>
             </w:r>
-            <w:proofErr w:type="spellEnd"/>
-            <w:proofErr w:type="gramEnd"/>
           </w:p>
         </w:tc>
       </w:tr>
@@ -2157,7 +2045,6 @@
                 <w:color w:val="000000"/>
               </w:rPr>
             </w:pPr>
-            <w:proofErr w:type="gramStart"/>
             <w:r>
               <w:rPr>
                 <w:rFonts w:ascii="Calibri" w:eastAsia="Times New Roman" w:hAnsi="Calibri" w:cs="Times New Roman"/>
@@ -2165,7 +2052,6 @@
               </w:rPr>
               <w:t>cheddar</w:t>
             </w:r>
-            <w:proofErr w:type="gramEnd"/>
           </w:p>
         </w:tc>
         <w:tc>
@@ -2212,7 +2098,6 @@
                 <w:color w:val="000000"/>
               </w:rPr>
             </w:pPr>
-            <w:proofErr w:type="gramStart"/>
             <w:r>
               <w:rPr>
                 <w:rFonts w:ascii="Calibri" w:eastAsia="Times New Roman" w:hAnsi="Calibri" w:cs="Times New Roman"/>
@@ -2220,7 +2105,6 @@
               </w:rPr>
               <w:t>champignon</w:t>
             </w:r>
-            <w:proofErr w:type="gramEnd"/>
           </w:p>
         </w:tc>
       </w:tr>
@@ -2280,8 +2164,6 @@
                 <w:color w:val="000000"/>
               </w:rPr>
             </w:pPr>
-            <w:proofErr w:type="spellStart"/>
-            <w:proofErr w:type="gramStart"/>
             <w:r>
               <w:rPr>
                 <w:rFonts w:ascii="Calibri" w:eastAsia="Times New Roman" w:hAnsi="Calibri" w:cs="Times New Roman"/>
@@ -2289,8 +2171,6 @@
               </w:rPr>
               <w:t>escarola</w:t>
             </w:r>
-            <w:proofErr w:type="spellEnd"/>
-            <w:proofErr w:type="gramEnd"/>
           </w:p>
         </w:tc>
         <w:tc>
@@ -2337,7 +2217,6 @@
                 <w:color w:val="000000"/>
               </w:rPr>
             </w:pPr>
-            <w:proofErr w:type="gramStart"/>
             <w:r>
               <w:rPr>
                 <w:rFonts w:ascii="Calibri" w:eastAsia="Times New Roman" w:hAnsi="Calibri" w:cs="Times New Roman"/>
@@ -2345,7 +2224,6 @@
               </w:rPr>
               <w:t>cheddar</w:t>
             </w:r>
-            <w:proofErr w:type="gramEnd"/>
           </w:p>
         </w:tc>
       </w:tr>
@@ -2405,8 +2283,6 @@
                 <w:color w:val="000000"/>
               </w:rPr>
             </w:pPr>
-            <w:proofErr w:type="spellStart"/>
-            <w:proofErr w:type="gramStart"/>
             <w:r>
               <w:rPr>
                 <w:rFonts w:ascii="Calibri" w:eastAsia="Times New Roman" w:hAnsi="Calibri" w:cs="Times New Roman"/>
@@ -2414,8 +2290,6 @@
               </w:rPr>
               <w:t>frangoEspecial</w:t>
             </w:r>
-            <w:proofErr w:type="spellEnd"/>
-            <w:proofErr w:type="gramEnd"/>
           </w:p>
         </w:tc>
         <w:tc>
@@ -2462,8 +2336,6 @@
                 <w:color w:val="000000"/>
               </w:rPr>
             </w:pPr>
-            <w:proofErr w:type="spellStart"/>
-            <w:proofErr w:type="gramStart"/>
             <w:r>
               <w:rPr>
                 <w:rFonts w:ascii="Calibri" w:eastAsia="Times New Roman" w:hAnsi="Calibri" w:cs="Times New Roman"/>
@@ -2471,8 +2343,6 @@
               </w:rPr>
               <w:t>couve</w:t>
             </w:r>
-            <w:proofErr w:type="spellEnd"/>
-            <w:proofErr w:type="gramEnd"/>
           </w:p>
         </w:tc>
       </w:tr>
@@ -2532,8 +2402,6 @@
                 <w:color w:val="000000"/>
               </w:rPr>
             </w:pPr>
-            <w:proofErr w:type="spellStart"/>
-            <w:proofErr w:type="gramStart"/>
             <w:r>
               <w:rPr>
                 <w:rFonts w:ascii="Calibri" w:eastAsia="Times New Roman" w:hAnsi="Calibri" w:cs="Times New Roman"/>
@@ -2541,8 +2409,6 @@
               </w:rPr>
               <w:t>frangoCatupiry</w:t>
             </w:r>
-            <w:proofErr w:type="spellEnd"/>
-            <w:proofErr w:type="gramEnd"/>
           </w:p>
         </w:tc>
         <w:tc>
@@ -2589,7 +2455,6 @@
                 <w:color w:val="000000"/>
               </w:rPr>
             </w:pPr>
-            <w:proofErr w:type="gramStart"/>
             <w:r>
               <w:rPr>
                 <w:rFonts w:ascii="Calibri" w:eastAsia="Times New Roman" w:hAnsi="Calibri" w:cs="Times New Roman"/>
@@ -2597,7 +2462,6 @@
               </w:rPr>
               <w:t>chocolate</w:t>
             </w:r>
-            <w:proofErr w:type="gramEnd"/>
           </w:p>
         </w:tc>
       </w:tr>
@@ -2657,8 +2521,6 @@
                 <w:color w:val="000000"/>
               </w:rPr>
             </w:pPr>
-            <w:proofErr w:type="spellStart"/>
-            <w:proofErr w:type="gramStart"/>
             <w:r>
               <w:rPr>
                 <w:rFonts w:ascii="Calibri" w:eastAsia="Times New Roman" w:hAnsi="Calibri" w:cs="Times New Roman"/>
@@ -2666,8 +2528,6 @@
               </w:rPr>
               <w:t>italiana</w:t>
             </w:r>
-            <w:proofErr w:type="spellEnd"/>
-            <w:proofErr w:type="gramEnd"/>
           </w:p>
         </w:tc>
         <w:tc>
@@ -2714,8 +2574,6 @@
                 <w:color w:val="000000"/>
               </w:rPr>
             </w:pPr>
-            <w:proofErr w:type="spellStart"/>
-            <w:proofErr w:type="gramStart"/>
             <w:r>
               <w:rPr>
                 <w:rFonts w:ascii="Calibri" w:eastAsia="Times New Roman" w:hAnsi="Calibri" w:cs="Times New Roman"/>
@@ -2723,8 +2581,6 @@
               </w:rPr>
               <w:t>canela</w:t>
             </w:r>
-            <w:proofErr w:type="spellEnd"/>
-            <w:proofErr w:type="gramEnd"/>
           </w:p>
         </w:tc>
       </w:tr>
@@ -2784,8 +2640,6 @@
                 <w:color w:val="000000"/>
               </w:rPr>
             </w:pPr>
-            <w:proofErr w:type="spellStart"/>
-            <w:proofErr w:type="gramStart"/>
             <w:r>
               <w:rPr>
                 <w:rFonts w:ascii="Calibri" w:eastAsia="Times New Roman" w:hAnsi="Calibri" w:cs="Times New Roman"/>
@@ -2793,8 +2647,6 @@
               </w:rPr>
               <w:t>lombinhoCatupiry</w:t>
             </w:r>
-            <w:proofErr w:type="spellEnd"/>
-            <w:proofErr w:type="gramEnd"/>
           </w:p>
         </w:tc>
         <w:tc>
@@ -2841,8 +2693,6 @@
                 <w:color w:val="000000"/>
               </w:rPr>
             </w:pPr>
-            <w:proofErr w:type="spellStart"/>
-            <w:proofErr w:type="gramStart"/>
             <w:r>
               <w:rPr>
                 <w:rFonts w:ascii="Calibri" w:eastAsia="Times New Roman" w:hAnsi="Calibri" w:cs="Times New Roman"/>
@@ -2850,8 +2700,6 @@
               </w:rPr>
               <w:t>chocolatePretoBranco</w:t>
             </w:r>
-            <w:proofErr w:type="spellEnd"/>
-            <w:proofErr w:type="gramEnd"/>
           </w:p>
         </w:tc>
       </w:tr>
@@ -2911,8 +2759,6 @@
                 <w:color w:val="000000"/>
               </w:rPr>
             </w:pPr>
-            <w:proofErr w:type="spellStart"/>
-            <w:proofErr w:type="gramStart"/>
             <w:r>
               <w:rPr>
                 <w:rFonts w:ascii="Calibri" w:eastAsia="Times New Roman" w:hAnsi="Calibri" w:cs="Times New Roman"/>
@@ -2920,8 +2766,6 @@
               </w:rPr>
               <w:t>lomboEspecial</w:t>
             </w:r>
-            <w:proofErr w:type="spellEnd"/>
-            <w:proofErr w:type="gramEnd"/>
           </w:p>
         </w:tc>
         <w:tc>
@@ -2968,8 +2812,6 @@
                 <w:color w:val="000000"/>
               </w:rPr>
             </w:pPr>
-            <w:proofErr w:type="spellStart"/>
-            <w:proofErr w:type="gramStart"/>
             <w:r>
               <w:rPr>
                 <w:rFonts w:ascii="Calibri" w:eastAsia="Times New Roman" w:hAnsi="Calibri" w:cs="Times New Roman"/>
@@ -2977,8 +2819,6 @@
               </w:rPr>
               <w:t>chocolateBranco</w:t>
             </w:r>
-            <w:proofErr w:type="spellEnd"/>
-            <w:proofErr w:type="gramEnd"/>
           </w:p>
         </w:tc>
       </w:tr>
@@ -3038,8 +2878,6 @@
                 <w:color w:val="000000"/>
               </w:rPr>
             </w:pPr>
-            <w:proofErr w:type="spellStart"/>
-            <w:proofErr w:type="gramStart"/>
             <w:r>
               <w:rPr>
                 <w:rFonts w:ascii="Calibri" w:eastAsia="Times New Roman" w:hAnsi="Calibri" w:cs="Times New Roman"/>
@@ -3047,8 +2885,6 @@
               </w:rPr>
               <w:t>mussarella</w:t>
             </w:r>
-            <w:proofErr w:type="spellEnd"/>
-            <w:proofErr w:type="gramEnd"/>
           </w:p>
         </w:tc>
         <w:tc>
@@ -3095,8 +2931,6 @@
                 <w:color w:val="000000"/>
               </w:rPr>
             </w:pPr>
-            <w:proofErr w:type="spellStart"/>
-            <w:proofErr w:type="gramStart"/>
             <w:r>
               <w:rPr>
                 <w:rFonts w:ascii="Calibri" w:eastAsia="Times New Roman" w:hAnsi="Calibri" w:cs="Times New Roman"/>
@@ -3104,8 +2938,6 @@
               </w:rPr>
               <w:t>cremeMilho</w:t>
             </w:r>
-            <w:proofErr w:type="spellEnd"/>
-            <w:proofErr w:type="gramEnd"/>
           </w:p>
         </w:tc>
       </w:tr>
@@ -3165,8 +2997,6 @@
                 <w:color w:val="000000"/>
               </w:rPr>
             </w:pPr>
-            <w:proofErr w:type="spellStart"/>
-            <w:proofErr w:type="gramStart"/>
             <w:r>
               <w:rPr>
                 <w:rFonts w:ascii="Calibri" w:eastAsia="Times New Roman" w:hAnsi="Calibri" w:cs="Times New Roman"/>
@@ -3174,8 +3004,6 @@
               </w:rPr>
               <w:t>mineira</w:t>
             </w:r>
-            <w:proofErr w:type="spellEnd"/>
-            <w:proofErr w:type="gramEnd"/>
           </w:p>
         </w:tc>
         <w:tc>
@@ -3222,8 +3050,6 @@
                 <w:color w:val="000000"/>
               </w:rPr>
             </w:pPr>
-            <w:proofErr w:type="spellStart"/>
-            <w:proofErr w:type="gramStart"/>
             <w:r>
               <w:rPr>
                 <w:rFonts w:ascii="Calibri" w:eastAsia="Times New Roman" w:hAnsi="Calibri" w:cs="Times New Roman"/>
@@ -3231,8 +3057,6 @@
               </w:rPr>
               <w:t>escarola</w:t>
             </w:r>
-            <w:proofErr w:type="spellEnd"/>
-            <w:proofErr w:type="gramEnd"/>
           </w:p>
         </w:tc>
       </w:tr>
@@ -3292,8 +3116,6 @@
                 <w:color w:val="000000"/>
               </w:rPr>
             </w:pPr>
-            <w:proofErr w:type="spellStart"/>
-            <w:proofErr w:type="gramStart"/>
             <w:r>
               <w:rPr>
                 <w:rFonts w:ascii="Calibri" w:eastAsia="Times New Roman" w:hAnsi="Calibri" w:cs="Times New Roman"/>
@@ -3301,8 +3123,6 @@
               </w:rPr>
               <w:t>modaDaCasa</w:t>
             </w:r>
-            <w:proofErr w:type="spellEnd"/>
-            <w:proofErr w:type="gramEnd"/>
           </w:p>
         </w:tc>
         <w:tc>
@@ -3349,8 +3169,6 @@
                 <w:color w:val="000000"/>
               </w:rPr>
             </w:pPr>
-            <w:proofErr w:type="spellStart"/>
-            <w:proofErr w:type="gramStart"/>
             <w:r>
               <w:rPr>
                 <w:rFonts w:ascii="Calibri" w:eastAsia="Times New Roman" w:hAnsi="Calibri" w:cs="Times New Roman"/>
@@ -3358,8 +3176,6 @@
               </w:rPr>
               <w:t>ervilha</w:t>
             </w:r>
-            <w:proofErr w:type="spellEnd"/>
-            <w:proofErr w:type="gramEnd"/>
           </w:p>
         </w:tc>
       </w:tr>
@@ -3419,8 +3235,6 @@
                 <w:color w:val="000000"/>
               </w:rPr>
             </w:pPr>
-            <w:proofErr w:type="spellStart"/>
-            <w:proofErr w:type="gramStart"/>
             <w:r>
               <w:rPr>
                 <w:rFonts w:ascii="Calibri" w:eastAsia="Times New Roman" w:hAnsi="Calibri" w:cs="Times New Roman"/>
@@ -3428,8 +3242,6 @@
               </w:rPr>
               <w:t>presunto</w:t>
             </w:r>
-            <w:proofErr w:type="spellEnd"/>
-            <w:proofErr w:type="gramEnd"/>
           </w:p>
         </w:tc>
         <w:tc>
@@ -3476,8 +3288,6 @@
                 <w:color w:val="000000"/>
               </w:rPr>
             </w:pPr>
-            <w:proofErr w:type="spellStart"/>
-            <w:proofErr w:type="gramStart"/>
             <w:r>
               <w:rPr>
                 <w:rFonts w:ascii="Calibri" w:eastAsia="Times New Roman" w:hAnsi="Calibri" w:cs="Times New Roman"/>
@@ -3485,8 +3295,6 @@
               </w:rPr>
               <w:t>frango</w:t>
             </w:r>
-            <w:proofErr w:type="spellEnd"/>
-            <w:proofErr w:type="gramEnd"/>
           </w:p>
         </w:tc>
       </w:tr>
@@ -3546,8 +3354,6 @@
                 <w:color w:val="000000"/>
               </w:rPr>
             </w:pPr>
-            <w:proofErr w:type="spellStart"/>
-            <w:proofErr w:type="gramStart"/>
             <w:r>
               <w:rPr>
                 <w:rFonts w:ascii="Calibri" w:eastAsia="Times New Roman" w:hAnsi="Calibri" w:cs="Times New Roman"/>
@@ -3555,8 +3361,6 @@
               </w:rPr>
               <w:t>marguerita</w:t>
             </w:r>
-            <w:proofErr w:type="spellEnd"/>
-            <w:proofErr w:type="gramEnd"/>
           </w:p>
         </w:tc>
         <w:tc>
@@ -3603,7 +3407,6 @@
                 <w:color w:val="000000"/>
               </w:rPr>
             </w:pPr>
-            <w:proofErr w:type="gramStart"/>
             <w:r>
               <w:rPr>
                 <w:rFonts w:ascii="Calibri" w:eastAsia="Times New Roman" w:hAnsi="Calibri" w:cs="Times New Roman"/>
@@ -3611,7 +3414,6 @@
               </w:rPr>
               <w:t>gorgonzola</w:t>
             </w:r>
-            <w:proofErr w:type="gramEnd"/>
           </w:p>
         </w:tc>
       </w:tr>
@@ -3671,8 +3473,6 @@
                 <w:color w:val="000000"/>
               </w:rPr>
             </w:pPr>
-            <w:proofErr w:type="spellStart"/>
-            <w:proofErr w:type="gramStart"/>
             <w:r>
               <w:rPr>
                 <w:rFonts w:ascii="Calibri" w:eastAsia="Times New Roman" w:hAnsi="Calibri" w:cs="Times New Roman"/>
@@ -3680,8 +3480,6 @@
               </w:rPr>
               <w:t>milhoEspecial</w:t>
             </w:r>
-            <w:proofErr w:type="spellEnd"/>
-            <w:proofErr w:type="gramEnd"/>
           </w:p>
         </w:tc>
         <w:tc>
@@ -3728,8 +3526,6 @@
                 <w:color w:val="000000"/>
               </w:rPr>
             </w:pPr>
-            <w:proofErr w:type="spellStart"/>
-            <w:proofErr w:type="gramStart"/>
             <w:r>
               <w:rPr>
                 <w:rFonts w:ascii="Calibri" w:eastAsia="Times New Roman" w:hAnsi="Calibri" w:cs="Times New Roman"/>
@@ -3737,8 +3533,6 @@
               </w:rPr>
               <w:t>goiabada</w:t>
             </w:r>
-            <w:proofErr w:type="spellEnd"/>
-            <w:proofErr w:type="gramEnd"/>
           </w:p>
         </w:tc>
       </w:tr>
@@ -3798,8 +3592,6 @@
                 <w:color w:val="000000"/>
               </w:rPr>
             </w:pPr>
-            <w:proofErr w:type="spellStart"/>
-            <w:proofErr w:type="gramStart"/>
             <w:r>
               <w:rPr>
                 <w:rFonts w:ascii="Calibri" w:eastAsia="Times New Roman" w:hAnsi="Calibri" w:cs="Times New Roman"/>
@@ -3807,8 +3599,6 @@
               </w:rPr>
               <w:t>milhoBacon</w:t>
             </w:r>
-            <w:proofErr w:type="spellEnd"/>
-            <w:proofErr w:type="gramEnd"/>
           </w:p>
         </w:tc>
         <w:tc>
@@ -3855,8 +3645,6 @@
                 <w:color w:val="000000"/>
               </w:rPr>
             </w:pPr>
-            <w:proofErr w:type="spellStart"/>
-            <w:proofErr w:type="gramStart"/>
             <w:r>
               <w:rPr>
                 <w:rFonts w:ascii="Calibri" w:eastAsia="Times New Roman" w:hAnsi="Calibri" w:cs="Times New Roman"/>
@@ -3864,8 +3652,6 @@
               </w:rPr>
               <w:t>granuladoBranco</w:t>
             </w:r>
-            <w:proofErr w:type="spellEnd"/>
-            <w:proofErr w:type="gramEnd"/>
           </w:p>
         </w:tc>
       </w:tr>
@@ -3925,8 +3711,6 @@
                 <w:color w:val="000000"/>
               </w:rPr>
             </w:pPr>
-            <w:proofErr w:type="spellStart"/>
-            <w:proofErr w:type="gramStart"/>
             <w:r>
               <w:rPr>
                 <w:rFonts w:ascii="Calibri" w:eastAsia="Times New Roman" w:hAnsi="Calibri" w:cs="Times New Roman"/>
@@ -3934,8 +3718,6 @@
               </w:rPr>
               <w:t>palmitoEspecial</w:t>
             </w:r>
-            <w:proofErr w:type="spellEnd"/>
-            <w:proofErr w:type="gramEnd"/>
           </w:p>
         </w:tc>
         <w:tc>
@@ -3982,8 +3764,6 @@
                 <w:color w:val="000000"/>
               </w:rPr>
             </w:pPr>
-            <w:proofErr w:type="spellStart"/>
-            <w:proofErr w:type="gramStart"/>
             <w:r>
               <w:rPr>
                 <w:rFonts w:ascii="Calibri" w:eastAsia="Times New Roman" w:hAnsi="Calibri" w:cs="Times New Roman"/>
@@ -3991,8 +3771,6 @@
               </w:rPr>
               <w:t>granuladoPreto</w:t>
             </w:r>
-            <w:proofErr w:type="spellEnd"/>
-            <w:proofErr w:type="gramEnd"/>
           </w:p>
         </w:tc>
       </w:tr>
@@ -4052,8 +3830,6 @@
                 <w:color w:val="000000"/>
               </w:rPr>
             </w:pPr>
-            <w:proofErr w:type="spellStart"/>
-            <w:proofErr w:type="gramStart"/>
             <w:r>
               <w:rPr>
                 <w:rFonts w:ascii="Calibri" w:eastAsia="Times New Roman" w:hAnsi="Calibri" w:cs="Times New Roman"/>
@@ -4061,8 +3837,6 @@
               </w:rPr>
               <w:t>palmitoCatupiry</w:t>
             </w:r>
-            <w:proofErr w:type="spellEnd"/>
-            <w:proofErr w:type="gramEnd"/>
           </w:p>
         </w:tc>
         <w:tc>
@@ -4109,8 +3883,6 @@
                 <w:color w:val="000000"/>
               </w:rPr>
             </w:pPr>
-            <w:proofErr w:type="spellStart"/>
-            <w:proofErr w:type="gramStart"/>
             <w:r>
               <w:rPr>
                 <w:rFonts w:ascii="Calibri" w:eastAsia="Times New Roman" w:hAnsi="Calibri" w:cs="Times New Roman"/>
@@ -4118,8 +3890,6 @@
               </w:rPr>
               <w:t>lombo</w:t>
             </w:r>
-            <w:proofErr w:type="spellEnd"/>
-            <w:proofErr w:type="gramEnd"/>
           </w:p>
         </w:tc>
       </w:tr>
@@ -4179,7 +3949,6 @@
                 <w:color w:val="000000"/>
               </w:rPr>
             </w:pPr>
-            <w:proofErr w:type="gramStart"/>
             <w:r>
               <w:rPr>
                 <w:rFonts w:ascii="Calibri" w:eastAsia="Times New Roman" w:hAnsi="Calibri" w:cs="Times New Roman"/>
@@ -4187,7 +3956,6 @@
               </w:rPr>
               <w:t>provolone</w:t>
             </w:r>
-            <w:proofErr w:type="gramEnd"/>
           </w:p>
         </w:tc>
         <w:tc>
@@ -4234,8 +4002,6 @@
                 <w:color w:val="000000"/>
               </w:rPr>
             </w:pPr>
-            <w:proofErr w:type="spellStart"/>
-            <w:proofErr w:type="gramStart"/>
             <w:r>
               <w:rPr>
                 <w:rFonts w:ascii="Calibri" w:eastAsia="Times New Roman" w:hAnsi="Calibri" w:cs="Times New Roman"/>
@@ -4243,8 +4009,6 @@
               </w:rPr>
               <w:t>leiteCondensado</w:t>
             </w:r>
-            <w:proofErr w:type="spellEnd"/>
-            <w:proofErr w:type="gramEnd"/>
           </w:p>
         </w:tc>
       </w:tr>
@@ -4304,8 +4068,6 @@
                 <w:color w:val="000000"/>
               </w:rPr>
             </w:pPr>
-            <w:proofErr w:type="spellStart"/>
-            <w:proofErr w:type="gramStart"/>
             <w:r>
               <w:rPr>
                 <w:rFonts w:ascii="Calibri" w:eastAsia="Times New Roman" w:hAnsi="Calibri" w:cs="Times New Roman"/>
@@ -4313,8 +4075,6 @@
               </w:rPr>
               <w:t>portuguesa</w:t>
             </w:r>
-            <w:proofErr w:type="spellEnd"/>
-            <w:proofErr w:type="gramEnd"/>
           </w:p>
         </w:tc>
         <w:tc>
@@ -4361,8 +4121,6 @@
                 <w:color w:val="000000"/>
               </w:rPr>
             </w:pPr>
-            <w:proofErr w:type="spellStart"/>
-            <w:proofErr w:type="gramStart"/>
             <w:r>
               <w:rPr>
                 <w:rFonts w:ascii="Calibri" w:eastAsia="Times New Roman" w:hAnsi="Calibri" w:cs="Times New Roman"/>
@@ -4370,8 +4128,6 @@
               </w:rPr>
               <w:t>massa</w:t>
             </w:r>
-            <w:proofErr w:type="spellEnd"/>
-            <w:proofErr w:type="gramEnd"/>
           </w:p>
         </w:tc>
       </w:tr>
@@ -4431,7 +4187,6 @@
                 <w:color w:val="000000"/>
               </w:rPr>
             </w:pPr>
-            <w:proofErr w:type="gramStart"/>
             <w:r>
               <w:rPr>
                 <w:rFonts w:ascii="Calibri" w:eastAsia="Times New Roman" w:hAnsi="Calibri" w:cs="Times New Roman"/>
@@ -4439,7 +4194,6 @@
               </w:rPr>
               <w:t>queijos4</w:t>
             </w:r>
-            <w:proofErr w:type="gramEnd"/>
           </w:p>
         </w:tc>
         <w:tc>
@@ -4486,8 +4240,6 @@
                 <w:color w:val="000000"/>
               </w:rPr>
             </w:pPr>
-            <w:proofErr w:type="spellStart"/>
-            <w:proofErr w:type="gramStart"/>
             <w:r>
               <w:rPr>
                 <w:rFonts w:ascii="Calibri" w:eastAsia="Times New Roman" w:hAnsi="Calibri" w:cs="Times New Roman"/>
@@ -4495,8 +4247,6 @@
               </w:rPr>
               <w:t>molhoTomate</w:t>
             </w:r>
-            <w:proofErr w:type="spellEnd"/>
-            <w:proofErr w:type="gramEnd"/>
           </w:p>
         </w:tc>
       </w:tr>
@@ -4556,8 +4306,6 @@
                 <w:color w:val="000000"/>
               </w:rPr>
             </w:pPr>
-            <w:proofErr w:type="spellStart"/>
-            <w:proofErr w:type="gramStart"/>
             <w:r>
               <w:rPr>
                 <w:rFonts w:ascii="Calibri" w:eastAsia="Times New Roman" w:hAnsi="Calibri" w:cs="Times New Roman"/>
@@ -4565,8 +4313,6 @@
               </w:rPr>
               <w:t>pizzaGigante</w:t>
             </w:r>
-            <w:proofErr w:type="spellEnd"/>
-            <w:proofErr w:type="gramEnd"/>
           </w:p>
         </w:tc>
         <w:tc>
@@ -4613,8 +4359,6 @@
                 <w:color w:val="000000"/>
               </w:rPr>
             </w:pPr>
-            <w:proofErr w:type="spellStart"/>
-            <w:proofErr w:type="gramStart"/>
             <w:r>
               <w:rPr>
                 <w:rFonts w:ascii="Calibri" w:eastAsia="Times New Roman" w:hAnsi="Calibri" w:cs="Times New Roman"/>
@@ -4622,8 +4366,6 @@
               </w:rPr>
               <w:t>mussarella</w:t>
             </w:r>
-            <w:proofErr w:type="spellEnd"/>
-            <w:proofErr w:type="gramEnd"/>
           </w:p>
         </w:tc>
       </w:tr>
@@ -4683,8 +4425,6 @@
                 <w:color w:val="000000"/>
               </w:rPr>
             </w:pPr>
-            <w:proofErr w:type="spellStart"/>
-            <w:proofErr w:type="gramStart"/>
             <w:r>
               <w:rPr>
                 <w:rFonts w:ascii="Calibri" w:eastAsia="Times New Roman" w:hAnsi="Calibri" w:cs="Times New Roman"/>
@@ -4692,8 +4432,6 @@
               </w:rPr>
               <w:t>brigadeiro</w:t>
             </w:r>
-            <w:proofErr w:type="spellEnd"/>
-            <w:proofErr w:type="gramEnd"/>
           </w:p>
         </w:tc>
         <w:tc>
@@ -4740,8 +4478,6 @@
                 <w:color w:val="000000"/>
               </w:rPr>
             </w:pPr>
-            <w:proofErr w:type="spellStart"/>
-            <w:proofErr w:type="gramStart"/>
             <w:r>
               <w:rPr>
                 <w:rFonts w:ascii="Calibri" w:eastAsia="Times New Roman" w:hAnsi="Calibri" w:cs="Times New Roman"/>
@@ -4749,8 +4485,6 @@
               </w:rPr>
               <w:t>milho</w:t>
             </w:r>
-            <w:proofErr w:type="spellEnd"/>
-            <w:proofErr w:type="gramEnd"/>
           </w:p>
         </w:tc>
       </w:tr>
@@ -4810,8 +4544,6 @@
                 <w:color w:val="000000"/>
               </w:rPr>
             </w:pPr>
-            <w:proofErr w:type="spellStart"/>
-            <w:proofErr w:type="gramStart"/>
             <w:r>
               <w:rPr>
                 <w:rFonts w:ascii="Calibri" w:eastAsia="Times New Roman" w:hAnsi="Calibri" w:cs="Times New Roman"/>
@@ -4819,8 +4551,6 @@
               </w:rPr>
               <w:t>romeuJulieta</w:t>
             </w:r>
-            <w:proofErr w:type="spellEnd"/>
-            <w:proofErr w:type="gramEnd"/>
           </w:p>
         </w:tc>
         <w:tc>
@@ -4867,8 +4597,6 @@
                 <w:color w:val="000000"/>
               </w:rPr>
             </w:pPr>
-            <w:proofErr w:type="spellStart"/>
-            <w:proofErr w:type="gramStart"/>
             <w:r>
               <w:rPr>
                 <w:rFonts w:ascii="Calibri" w:eastAsia="Times New Roman" w:hAnsi="Calibri" w:cs="Times New Roman"/>
@@ -4876,8 +4604,6 @@
               </w:rPr>
               <w:t>manjericao</w:t>
             </w:r>
-            <w:proofErr w:type="spellEnd"/>
-            <w:proofErr w:type="gramEnd"/>
           </w:p>
         </w:tc>
       </w:tr>
@@ -4937,8 +4663,6 @@
                 <w:color w:val="000000"/>
               </w:rPr>
             </w:pPr>
-            <w:proofErr w:type="spellStart"/>
-            <w:proofErr w:type="gramStart"/>
             <w:r>
               <w:rPr>
                 <w:rFonts w:ascii="Calibri" w:eastAsia="Times New Roman" w:hAnsi="Calibri" w:cs="Times New Roman"/>
@@ -4946,8 +4670,6 @@
               </w:rPr>
               <w:t>bananaCanela</w:t>
             </w:r>
-            <w:proofErr w:type="spellEnd"/>
-            <w:proofErr w:type="gramEnd"/>
           </w:p>
         </w:tc>
         <w:tc>
@@ -4994,7 +4716,6 @@
                 <w:color w:val="000000"/>
               </w:rPr>
             </w:pPr>
-            <w:proofErr w:type="gramStart"/>
             <w:r>
               <w:rPr>
                 <w:rFonts w:ascii="Calibri" w:eastAsia="Times New Roman" w:hAnsi="Calibri" w:cs="Times New Roman"/>
@@ -5002,7 +4723,6 @@
               </w:rPr>
               <w:t>oregano</w:t>
             </w:r>
-            <w:proofErr w:type="gramEnd"/>
           </w:p>
         </w:tc>
       </w:tr>
@@ -5115,8 +4835,6 @@
                 <w:color w:val="000000"/>
               </w:rPr>
             </w:pPr>
-            <w:proofErr w:type="spellStart"/>
-            <w:proofErr w:type="gramStart"/>
             <w:r>
               <w:rPr>
                 <w:rFonts w:ascii="Calibri" w:eastAsia="Times New Roman" w:hAnsi="Calibri" w:cs="Times New Roman"/>
@@ -5124,8 +4842,6 @@
               </w:rPr>
               <w:t>ovo</w:t>
             </w:r>
-            <w:proofErr w:type="spellEnd"/>
-            <w:proofErr w:type="gramEnd"/>
           </w:p>
         </w:tc>
       </w:tr>
@@ -5238,8 +4954,6 @@
                 <w:color w:val="000000"/>
               </w:rPr>
             </w:pPr>
-            <w:proofErr w:type="spellStart"/>
-            <w:proofErr w:type="gramStart"/>
             <w:r>
               <w:rPr>
                 <w:rFonts w:ascii="Calibri" w:eastAsia="Times New Roman" w:hAnsi="Calibri" w:cs="Times New Roman"/>
@@ -5247,8 +4961,6 @@
               </w:rPr>
               <w:t>presunto</w:t>
             </w:r>
-            <w:proofErr w:type="spellEnd"/>
-            <w:proofErr w:type="gramEnd"/>
           </w:p>
         </w:tc>
       </w:tr>
@@ -5308,8 +5020,6 @@
                 <w:color w:val="000000"/>
               </w:rPr>
             </w:pPr>
-            <w:proofErr w:type="spellStart"/>
-            <w:proofErr w:type="gramStart"/>
             <w:r>
               <w:rPr>
                 <w:rFonts w:ascii="Calibri" w:eastAsia="Times New Roman" w:hAnsi="Calibri" w:cs="Times New Roman"/>
@@ -5317,8 +5027,6 @@
               </w:rPr>
               <w:t>aliche</w:t>
             </w:r>
-            <w:proofErr w:type="spellEnd"/>
-            <w:proofErr w:type="gramEnd"/>
           </w:p>
         </w:tc>
         <w:tc>
@@ -5365,7 +5073,6 @@
                 <w:color w:val="000000"/>
               </w:rPr>
             </w:pPr>
-            <w:proofErr w:type="gramStart"/>
             <w:r>
               <w:rPr>
                 <w:rFonts w:ascii="Calibri" w:eastAsia="Times New Roman" w:hAnsi="Calibri" w:cs="Times New Roman"/>
@@ -5373,7 +5080,6 @@
               </w:rPr>
               <w:t>provolone</w:t>
             </w:r>
-            <w:proofErr w:type="gramEnd"/>
           </w:p>
         </w:tc>
       </w:tr>
@@ -5486,8 +5192,6 @@
                 <w:color w:val="000000"/>
               </w:rPr>
             </w:pPr>
-            <w:proofErr w:type="spellStart"/>
-            <w:proofErr w:type="gramStart"/>
             <w:r>
               <w:rPr>
                 <w:rFonts w:ascii="Calibri" w:eastAsia="Times New Roman" w:hAnsi="Calibri" w:cs="Times New Roman"/>
@@ -5495,8 +5199,6 @@
               </w:rPr>
               <w:t>parmesao</w:t>
             </w:r>
-            <w:proofErr w:type="spellEnd"/>
-            <w:proofErr w:type="gramEnd"/>
           </w:p>
         </w:tc>
       </w:tr>
@@ -5609,8 +5311,6 @@
                 <w:color w:val="000000"/>
               </w:rPr>
             </w:pPr>
-            <w:proofErr w:type="spellStart"/>
-            <w:proofErr w:type="gramStart"/>
             <w:r>
               <w:rPr>
                 <w:rFonts w:ascii="Calibri" w:eastAsia="Times New Roman" w:hAnsi="Calibri" w:cs="Times New Roman"/>
@@ -5618,8 +5318,6 @@
               </w:rPr>
               <w:t>palmito</w:t>
             </w:r>
-            <w:proofErr w:type="spellEnd"/>
-            <w:proofErr w:type="gramEnd"/>
           </w:p>
         </w:tc>
       </w:tr>
@@ -5732,8 +5430,6 @@
                 <w:color w:val="000000"/>
               </w:rPr>
             </w:pPr>
-            <w:proofErr w:type="spellStart"/>
-            <w:proofErr w:type="gramStart"/>
             <w:r>
               <w:rPr>
                 <w:rFonts w:ascii="Calibri" w:eastAsia="Times New Roman" w:hAnsi="Calibri" w:cs="Times New Roman"/>
@@ -5741,8 +5437,6 @@
               </w:rPr>
               <w:t>pimentaVermelha</w:t>
             </w:r>
-            <w:proofErr w:type="spellEnd"/>
-            <w:proofErr w:type="gramEnd"/>
           </w:p>
         </w:tc>
       </w:tr>
@@ -5802,8 +5496,6 @@
                 <w:color w:val="000000"/>
               </w:rPr>
             </w:pPr>
-            <w:proofErr w:type="spellStart"/>
-            <w:proofErr w:type="gramStart"/>
             <w:r>
               <w:rPr>
                 <w:rFonts w:ascii="Calibri" w:eastAsia="Times New Roman" w:hAnsi="Calibri" w:cs="Times New Roman"/>
@@ -5811,8 +5503,6 @@
               </w:rPr>
               <w:t>cremeDeMilho</w:t>
             </w:r>
-            <w:proofErr w:type="spellEnd"/>
-            <w:proofErr w:type="gramEnd"/>
           </w:p>
         </w:tc>
         <w:tc>
@@ -5859,8 +5549,6 @@
                 <w:color w:val="000000"/>
               </w:rPr>
             </w:pPr>
-            <w:proofErr w:type="spellStart"/>
-            <w:proofErr w:type="gramStart"/>
             <w:r>
               <w:rPr>
                 <w:rFonts w:ascii="Calibri" w:eastAsia="Times New Roman" w:hAnsi="Calibri" w:cs="Times New Roman"/>
@@ -5868,8 +5556,6 @@
               </w:rPr>
               <w:t>pimenta</w:t>
             </w:r>
-            <w:proofErr w:type="spellEnd"/>
-            <w:proofErr w:type="gramEnd"/>
           </w:p>
         </w:tc>
       </w:tr>
@@ -5929,8 +5615,6 @@
                 <w:color w:val="000000"/>
               </w:rPr>
             </w:pPr>
-            <w:proofErr w:type="spellStart"/>
-            <w:proofErr w:type="gramStart"/>
             <w:r>
               <w:rPr>
                 <w:rFonts w:ascii="Calibri" w:eastAsia="Times New Roman" w:hAnsi="Calibri" w:cs="Times New Roman"/>
@@ -5938,8 +5622,6 @@
               </w:rPr>
               <w:t>modaBrocolis</w:t>
             </w:r>
-            <w:proofErr w:type="spellEnd"/>
-            <w:proofErr w:type="gramEnd"/>
           </w:p>
         </w:tc>
         <w:tc>
@@ -5986,8 +5668,6 @@
                 <w:color w:val="000000"/>
               </w:rPr>
             </w:pPr>
-            <w:proofErr w:type="spellStart"/>
-            <w:proofErr w:type="gramStart"/>
             <w:r>
               <w:rPr>
                 <w:rFonts w:ascii="Calibri" w:eastAsia="Times New Roman" w:hAnsi="Calibri" w:cs="Times New Roman"/>
@@ -5995,8 +5675,6 @@
               </w:rPr>
               <w:t>palmitoRodela</w:t>
             </w:r>
-            <w:proofErr w:type="spellEnd"/>
-            <w:proofErr w:type="gramEnd"/>
           </w:p>
         </w:tc>
       </w:tr>
@@ -6056,8 +5734,6 @@
                 <w:color w:val="000000"/>
               </w:rPr>
             </w:pPr>
-            <w:proofErr w:type="spellStart"/>
-            <w:proofErr w:type="gramStart"/>
             <w:r>
               <w:rPr>
                 <w:rFonts w:ascii="Calibri" w:eastAsia="Times New Roman" w:hAnsi="Calibri" w:cs="Times New Roman"/>
@@ -6065,8 +5741,6 @@
               </w:rPr>
               <w:t>modaSamuca</w:t>
             </w:r>
-            <w:proofErr w:type="spellEnd"/>
-            <w:proofErr w:type="gramEnd"/>
           </w:p>
         </w:tc>
         <w:tc>
@@ -6113,8 +5787,6 @@
                 <w:color w:val="000000"/>
               </w:rPr>
             </w:pPr>
-            <w:proofErr w:type="spellStart"/>
-            <w:proofErr w:type="gramStart"/>
             <w:r>
               <w:rPr>
                 <w:rFonts w:ascii="Calibri" w:eastAsia="Times New Roman" w:hAnsi="Calibri" w:cs="Times New Roman"/>
@@ -6122,8 +5794,6 @@
               </w:rPr>
               <w:t>peitoPeru</w:t>
             </w:r>
-            <w:proofErr w:type="spellEnd"/>
-            <w:proofErr w:type="gramEnd"/>
           </w:p>
         </w:tc>
       </w:tr>
@@ -6183,8 +5853,6 @@
                 <w:color w:val="000000"/>
               </w:rPr>
             </w:pPr>
-            <w:proofErr w:type="spellStart"/>
-            <w:proofErr w:type="gramStart"/>
             <w:r>
               <w:rPr>
                 <w:rFonts w:ascii="Calibri" w:eastAsia="Times New Roman" w:hAnsi="Calibri" w:cs="Times New Roman"/>
@@ -6192,8 +5860,6 @@
               </w:rPr>
               <w:t>modaFarinha</w:t>
             </w:r>
-            <w:proofErr w:type="spellEnd"/>
-            <w:proofErr w:type="gramEnd"/>
           </w:p>
         </w:tc>
         <w:tc>
@@ -6240,8 +5906,6 @@
                 <w:color w:val="000000"/>
               </w:rPr>
             </w:pPr>
-            <w:proofErr w:type="spellStart"/>
-            <w:proofErr w:type="gramStart"/>
             <w:r>
               <w:rPr>
                 <w:rFonts w:ascii="Calibri" w:eastAsia="Times New Roman" w:hAnsi="Calibri" w:cs="Times New Roman"/>
@@ -6249,8 +5913,6 @@
               </w:rPr>
               <w:t>requeijaoCremoso</w:t>
             </w:r>
-            <w:proofErr w:type="spellEnd"/>
-            <w:proofErr w:type="gramEnd"/>
           </w:p>
         </w:tc>
       </w:tr>
@@ -6310,8 +5972,6 @@
                 <w:color w:val="000000"/>
               </w:rPr>
             </w:pPr>
-            <w:proofErr w:type="spellStart"/>
-            <w:proofErr w:type="gramStart"/>
             <w:r>
               <w:rPr>
                 <w:rFonts w:ascii="Calibri" w:eastAsia="Times New Roman" w:hAnsi="Calibri" w:cs="Times New Roman"/>
@@ -6319,8 +5979,6 @@
               </w:rPr>
               <w:t>palmitoRodelas</w:t>
             </w:r>
-            <w:proofErr w:type="spellEnd"/>
-            <w:proofErr w:type="gramEnd"/>
           </w:p>
         </w:tc>
         <w:tc>
@@ -6367,8 +6025,6 @@
                 <w:color w:val="000000"/>
               </w:rPr>
             </w:pPr>
-            <w:proofErr w:type="spellStart"/>
-            <w:proofErr w:type="gramStart"/>
             <w:r>
               <w:rPr>
                 <w:rFonts w:ascii="Calibri" w:eastAsia="Times New Roman" w:hAnsi="Calibri" w:cs="Times New Roman"/>
@@ -6376,8 +6032,6 @@
               </w:rPr>
               <w:t>ricota</w:t>
             </w:r>
-            <w:proofErr w:type="spellEnd"/>
-            <w:proofErr w:type="gramEnd"/>
           </w:p>
         </w:tc>
       </w:tr>
@@ -6437,8 +6091,6 @@
                 <w:color w:val="000000"/>
               </w:rPr>
             </w:pPr>
-            <w:proofErr w:type="spellStart"/>
-            <w:proofErr w:type="gramStart"/>
             <w:r>
               <w:rPr>
                 <w:rFonts w:ascii="Calibri" w:eastAsia="Times New Roman" w:hAnsi="Calibri" w:cs="Times New Roman"/>
@@ -6446,8 +6098,6 @@
               </w:rPr>
               <w:t>peitoPeru</w:t>
             </w:r>
-            <w:proofErr w:type="spellEnd"/>
-            <w:proofErr w:type="gramEnd"/>
           </w:p>
         </w:tc>
         <w:tc>
@@ -6494,8 +6144,6 @@
                 <w:color w:val="000000"/>
               </w:rPr>
             </w:pPr>
-            <w:proofErr w:type="spellStart"/>
-            <w:proofErr w:type="gramStart"/>
             <w:r>
               <w:rPr>
                 <w:rFonts w:ascii="Calibri" w:eastAsia="Times New Roman" w:hAnsi="Calibri" w:cs="Times New Roman"/>
@@ -6503,8 +6151,6 @@
               </w:rPr>
               <w:t>rucula</w:t>
             </w:r>
-            <w:proofErr w:type="spellEnd"/>
-            <w:proofErr w:type="gramEnd"/>
           </w:p>
         </w:tc>
       </w:tr>
@@ -6564,8 +6210,6 @@
                 <w:color w:val="000000"/>
               </w:rPr>
             </w:pPr>
-            <w:proofErr w:type="spellStart"/>
-            <w:proofErr w:type="gramStart"/>
             <w:r>
               <w:rPr>
                 <w:rFonts w:ascii="Calibri" w:eastAsia="Times New Roman" w:hAnsi="Calibri" w:cs="Times New Roman"/>
@@ -6573,8 +6217,6 @@
               </w:rPr>
               <w:t>ricotaTomateSeco</w:t>
             </w:r>
-            <w:proofErr w:type="spellEnd"/>
-            <w:proofErr w:type="gramEnd"/>
           </w:p>
         </w:tc>
         <w:tc>
@@ -6621,8 +6263,6 @@
                 <w:color w:val="000000"/>
               </w:rPr>
             </w:pPr>
-            <w:proofErr w:type="spellStart"/>
-            <w:proofErr w:type="gramStart"/>
             <w:r>
               <w:rPr>
                 <w:rFonts w:ascii="Calibri" w:eastAsia="Times New Roman" w:hAnsi="Calibri" w:cs="Times New Roman"/>
@@ -6630,8 +6270,6 @@
               </w:rPr>
               <w:t>strogonofFrango</w:t>
             </w:r>
-            <w:proofErr w:type="spellEnd"/>
-            <w:proofErr w:type="gramEnd"/>
           </w:p>
         </w:tc>
       </w:tr>
@@ -6744,8 +6382,6 @@
                 <w:color w:val="000000"/>
               </w:rPr>
             </w:pPr>
-            <w:proofErr w:type="spellStart"/>
-            <w:proofErr w:type="gramStart"/>
             <w:r>
               <w:rPr>
                 <w:rFonts w:ascii="Calibri" w:eastAsia="Times New Roman" w:hAnsi="Calibri" w:cs="Times New Roman"/>
@@ -6753,8 +6389,6 @@
               </w:rPr>
               <w:t>tomate</w:t>
             </w:r>
-            <w:proofErr w:type="spellEnd"/>
-            <w:proofErr w:type="gramEnd"/>
           </w:p>
         </w:tc>
       </w:tr>
@@ -6814,8 +6448,6 @@
                 <w:color w:val="000000"/>
               </w:rPr>
             </w:pPr>
-            <w:proofErr w:type="spellStart"/>
-            <w:proofErr w:type="gramStart"/>
             <w:r>
               <w:rPr>
                 <w:rFonts w:ascii="Calibri" w:eastAsia="Times New Roman" w:hAnsi="Calibri" w:cs="Times New Roman"/>
@@ -6823,8 +6455,6 @@
               </w:rPr>
               <w:t>ruculaTomateSeco</w:t>
             </w:r>
-            <w:proofErr w:type="spellEnd"/>
-            <w:proofErr w:type="gramEnd"/>
           </w:p>
         </w:tc>
         <w:tc>
@@ -6871,8 +6501,6 @@
                 <w:color w:val="000000"/>
               </w:rPr>
             </w:pPr>
-            <w:proofErr w:type="spellStart"/>
-            <w:proofErr w:type="gramStart"/>
             <w:r>
               <w:rPr>
                 <w:rFonts w:ascii="Calibri" w:eastAsia="Times New Roman" w:hAnsi="Calibri" w:cs="Times New Roman"/>
@@ -6880,8 +6508,6 @@
               </w:rPr>
               <w:t>tomateSeco</w:t>
             </w:r>
-            <w:proofErr w:type="spellEnd"/>
-            <w:proofErr w:type="gramEnd"/>
           </w:p>
         </w:tc>
       </w:tr>
@@ -6941,8 +6567,6 @@
                 <w:color w:val="000000"/>
               </w:rPr>
             </w:pPr>
-            <w:proofErr w:type="spellStart"/>
-            <w:proofErr w:type="gramStart"/>
             <w:r>
               <w:rPr>
                 <w:rFonts w:ascii="Calibri" w:eastAsia="Times New Roman" w:hAnsi="Calibri" w:cs="Times New Roman"/>
@@ -6950,8 +6574,6 @@
               </w:rPr>
               <w:t>strogonofFrango</w:t>
             </w:r>
-            <w:proofErr w:type="spellEnd"/>
-            <w:proofErr w:type="gramEnd"/>
           </w:p>
         </w:tc>
         <w:tc>
@@ -7057,8 +6679,6 @@
                 <w:color w:val="000000"/>
               </w:rPr>
             </w:pPr>
-            <w:proofErr w:type="spellStart"/>
-            <w:proofErr w:type="gramStart"/>
             <w:r>
               <w:rPr>
                 <w:rFonts w:ascii="Calibri" w:eastAsia="Times New Roman" w:hAnsi="Calibri" w:cs="Times New Roman"/>
@@ -7066,8 +6686,6 @@
               </w:rPr>
               <w:t>mesclado</w:t>
             </w:r>
-            <w:proofErr w:type="spellEnd"/>
-            <w:proofErr w:type="gramEnd"/>
           </w:p>
         </w:tc>
         <w:tc>
@@ -7173,8 +6791,6 @@
                 <w:color w:val="000000"/>
               </w:rPr>
             </w:pPr>
-            <w:proofErr w:type="spellStart"/>
-            <w:proofErr w:type="gramStart"/>
             <w:r>
               <w:rPr>
                 <w:rFonts w:ascii="Calibri" w:eastAsia="Times New Roman" w:hAnsi="Calibri" w:cs="Times New Roman"/>
@@ -7182,8 +6798,6 @@
               </w:rPr>
               <w:t>chocolateBranco</w:t>
             </w:r>
-            <w:proofErr w:type="spellEnd"/>
-            <w:proofErr w:type="gramEnd"/>
           </w:p>
         </w:tc>
         <w:tc>
@@ -8073,7 +7687,6 @@
                 <w:color w:val="000000"/>
               </w:rPr>
             </w:pPr>
-            <w:proofErr w:type="gramStart"/>
             <w:r>
               <w:rPr>
                 <w:rFonts w:ascii="Calibri" w:eastAsia="Times New Roman" w:hAnsi="Calibri" w:cs="Times New Roman"/>
@@ -8081,7 +7694,6 @@
               </w:rPr>
               <w:t>coca600</w:t>
             </w:r>
-            <w:proofErr w:type="gramEnd"/>
           </w:p>
         </w:tc>
         <w:tc>
@@ -8187,7 +7799,6 @@
                 <w:color w:val="000000"/>
               </w:rPr>
             </w:pPr>
-            <w:proofErr w:type="gramStart"/>
             <w:r>
               <w:rPr>
                 <w:rFonts w:ascii="Calibri" w:eastAsia="Times New Roman" w:hAnsi="Calibri" w:cs="Times New Roman"/>
@@ -8195,7 +7806,6 @@
               </w:rPr>
               <w:t>coca2</w:t>
             </w:r>
-            <w:proofErr w:type="gramEnd"/>
           </w:p>
         </w:tc>
         <w:tc>
@@ -8301,7 +7911,6 @@
                 <w:color w:val="000000"/>
               </w:rPr>
             </w:pPr>
-            <w:proofErr w:type="gramStart"/>
             <w:r>
               <w:rPr>
                 <w:rFonts w:ascii="Calibri" w:eastAsia="Times New Roman" w:hAnsi="Calibri" w:cs="Times New Roman"/>
@@ -8309,7 +7918,6 @@
               </w:rPr>
               <w:t>guarana600</w:t>
             </w:r>
-            <w:proofErr w:type="gramEnd"/>
           </w:p>
         </w:tc>
         <w:tc>
@@ -8415,7 +8023,6 @@
                 <w:color w:val="000000"/>
               </w:rPr>
             </w:pPr>
-            <w:proofErr w:type="gramStart"/>
             <w:r>
               <w:rPr>
                 <w:rFonts w:ascii="Calibri" w:eastAsia="Times New Roman" w:hAnsi="Calibri" w:cs="Times New Roman"/>
@@ -8423,7 +8030,6 @@
               </w:rPr>
               <w:t>guarana2</w:t>
             </w:r>
-            <w:proofErr w:type="gramEnd"/>
           </w:p>
         </w:tc>
         <w:tc>
@@ -8529,7 +8135,6 @@
                 <w:color w:val="000000"/>
               </w:rPr>
             </w:pPr>
-            <w:proofErr w:type="gramStart"/>
             <w:r>
               <w:rPr>
                 <w:rFonts w:ascii="Calibri" w:eastAsia="Times New Roman" w:hAnsi="Calibri" w:cs="Times New Roman"/>
@@ -8537,7 +8142,6 @@
               </w:rPr>
               <w:t>fanta600</w:t>
             </w:r>
-            <w:proofErr w:type="gramEnd"/>
           </w:p>
         </w:tc>
         <w:tc>
@@ -8643,7 +8247,6 @@
                 <w:color w:val="000000"/>
               </w:rPr>
             </w:pPr>
-            <w:proofErr w:type="gramStart"/>
             <w:r>
               <w:rPr>
                 <w:rFonts w:ascii="Calibri" w:eastAsia="Times New Roman" w:hAnsi="Calibri" w:cs="Times New Roman"/>
@@ -8651,7 +8254,6 @@
               </w:rPr>
               <w:t>fanta2</w:t>
             </w:r>
-            <w:proofErr w:type="gramEnd"/>
           </w:p>
         </w:tc>
         <w:tc>
@@ -8757,7 +8359,6 @@
                 <w:color w:val="000000"/>
               </w:rPr>
             </w:pPr>
-            <w:proofErr w:type="gramStart"/>
             <w:r>
               <w:rPr>
                 <w:rFonts w:ascii="Calibri" w:eastAsia="Times New Roman" w:hAnsi="Calibri" w:cs="Times New Roman"/>
@@ -8765,7 +8366,6 @@
               </w:rPr>
               <w:t>agua15</w:t>
             </w:r>
-            <w:proofErr w:type="gramEnd"/>
           </w:p>
         </w:tc>
         <w:tc>
@@ -8871,7 +8471,6 @@
                 <w:color w:val="000000"/>
               </w:rPr>
             </w:pPr>
-            <w:proofErr w:type="gramStart"/>
             <w:r>
               <w:rPr>
                 <w:rFonts w:ascii="Calibri" w:eastAsia="Times New Roman" w:hAnsi="Calibri" w:cs="Times New Roman"/>
@@ -8879,7 +8478,6 @@
               </w:rPr>
               <w:t>agua600</w:t>
             </w:r>
-            <w:proofErr w:type="gramEnd"/>
           </w:p>
         </w:tc>
         <w:tc>
@@ -8985,7 +8583,6 @@
                 <w:color w:val="000000"/>
               </w:rPr>
             </w:pPr>
-            <w:proofErr w:type="gramStart"/>
             <w:r>
               <w:rPr>
                 <w:rFonts w:ascii="Calibri" w:eastAsia="Times New Roman" w:hAnsi="Calibri" w:cs="Times New Roman"/>
@@ -8993,7 +8590,6 @@
               </w:rPr>
               <w:t>cerveja600</w:t>
             </w:r>
-            <w:proofErr w:type="gramEnd"/>
           </w:p>
         </w:tc>
         <w:tc>
@@ -9294,8 +8890,6 @@
           <w:lang w:val="pt-BR"/>
         </w:rPr>
       </w:pPr>
-      <w:bookmarkStart w:id="0" w:name="_GoBack"/>
-      <w:bookmarkEnd w:id="0"/>
     </w:p>
     <w:sectPr>
       <w:pgSz w:w="12240" w:h="15840"/>

</xml_diff>